<commit_message>
Typo corrected in minutes 12/11/18
</commit_message>
<xml_diff>
--- a/Meeting Minutes/2018.11.12 - SPRINT 8 START - Presentation Outcome.docx
+++ b/Meeting Minutes/2018.11.12 - SPRINT 8 START - Presentation Outcome.docx
@@ -2667,6 +2667,20 @@
         </w:rPr>
         <w:t>Team moved onto discussing tasks needed for the upcoming sprint.</w:t>
       </w:r>
+      <w:r>
+        <w:rPr>
+          <w:lang w:val="en-GB"/>
+        </w:rPr>
+        <w:t xml:space="preserve"> Team combed the backlog of user stories to identify highest priority issues.</w:t>
+      </w:r>
+    </w:p>
+    <w:p>
+      <w:pPr>
+        <w:pStyle w:val="NoSpacing"/>
+        <w:rPr>
+          <w:lang w:val="en-GB"/>
+        </w:rPr>
+      </w:pPr>
     </w:p>
     <w:p>
       <w:pPr>
@@ -2787,6 +2801,7 @@
         <w:rPr>
           <w:lang w:val="en-GB"/>
         </w:rPr>
+        <w:lastRenderedPageBreak/>
         <w:t xml:space="preserve">Using the previous weeks as a measure, team believe these models can be created within this sprint </w:t>
       </w:r>
       <w:r>
@@ -2807,7 +2822,6 @@
         <w:rPr>
           <w:lang w:val="en-GB"/>
         </w:rPr>
-        <w:lastRenderedPageBreak/>
         <w:t>During discussion of how models could be improved, the team also designed modifications to specific elements of models – the ship mast, which will be marked to better telegraph water level. The ship hold, which will be extended downward to help telegraph rising water level before it impacts gameplay.</w:t>
       </w:r>
     </w:p>
@@ -2844,8 +2858,6 @@
         </w:rPr>
         <w:t xml:space="preserve"> moved on to </w:t>
       </w:r>
-      <w:bookmarkStart w:id="0" w:name="_GoBack"/>
-      <w:bookmarkEnd w:id="0"/>
       <w:r>
         <w:rPr>
           <w:lang w:val="en-GB"/>
@@ -3008,6 +3020,14 @@
         </w:rPr>
         <w:t>Next team studio jam to be held Tuesday 13/11/18 @ 09:30.</w:t>
       </w:r>
+    </w:p>
+    <w:p>
+      <w:pPr>
+        <w:pStyle w:val="NoSpacing"/>
+        <w:rPr>
+          <w:lang w:val="en-GB"/>
+        </w:rPr>
+      </w:pPr>
     </w:p>
     <w:p>
       <w:pPr>
@@ -3059,6 +3079,15 @@
       <w:pPr>
         <w:pStyle w:val="NoSpacing"/>
         <w:rPr>
+          <w:color w:val="FF0000"/>
+          <w:lang w:val="en-GB"/>
+        </w:rPr>
+      </w:pPr>
+    </w:p>
+    <w:p>
+      <w:pPr>
+        <w:pStyle w:val="NoSpacing"/>
+        <w:rPr>
           <w:b/>
           <w:lang w:val="en-GB"/>
         </w:rPr>
@@ -3091,7 +3120,14 @@
           <w:b/>
           <w:lang w:val="en-GB"/>
         </w:rPr>
-        <w:t>12</w:t>
+        <w:t>1</w:t>
+      </w:r>
+      <w:r>
+        <w:rPr>
+          <w:b/>
+          <w:lang w:val="en-GB"/>
+        </w:rPr>
+        <w:t>2</w:t>
       </w:r>
       <w:r>
         <w:rPr>
@@ -3127,7 +3163,57 @@
         <w:rPr>
           <w:b/>
         </w:rPr>
-        <w:t>Edit Unity build to make compatible with Xbox Controllers (20</w:t>
+        <w:t>Edit Unity build to make compatible with Xbox Controllers (20m)</w:t>
+      </w:r>
+    </w:p>
+    <w:p>
+      <w:pPr>
+        <w:pStyle w:val="NoSpacing"/>
+        <w:ind w:left="720" w:firstLine="720"/>
+      </w:pPr>
+      <w:r>
+        <w:t>Set project up to enable input from 4 Xbox controllers at any one time. Edit existing ‘</w:t>
+      </w:r>
+      <w:proofErr w:type="spellStart"/>
+      <w:r>
+        <w:t>PlayerController</w:t>
+      </w:r>
+      <w:proofErr w:type="spellEnd"/>
+      <w:r>
+        <w:t>’</w:t>
+      </w:r>
+    </w:p>
+    <w:p>
+      <w:pPr>
+        <w:pStyle w:val="NoSpacing"/>
+        <w:ind w:left="1440"/>
+      </w:pPr>
+      <w:r>
+        <w:t xml:space="preserve">script to allow for same script to be applied to each player, with each taking input from a different </w:t>
+      </w:r>
+      <w:r>
+        <w:t>controller simultaneously. Push changes to repository.</w:t>
+      </w:r>
+    </w:p>
+    <w:p>
+      <w:pPr>
+        <w:pStyle w:val="NoSpacing"/>
+        <w:numPr>
+          <w:ilvl w:val="0"/>
+          <w:numId w:val="7"/>
+        </w:numPr>
+      </w:pPr>
+      <w:r>
+        <w:rPr>
+          <w:b/>
+        </w:rPr>
+        <w:t>Edit ship model as per changes discussed in group meeting 12/11/18</w:t>
+      </w:r>
+      <w:r>
+        <w:rPr>
+          <w:b/>
+        </w:rPr>
+        <w:t xml:space="preserve"> (1h 30</w:t>
       </w:r>
       <w:r>
         <w:rPr>
@@ -3139,18 +3225,585 @@
     <w:p>
       <w:pPr>
         <w:pStyle w:val="NoSpacing"/>
+        <w:ind w:left="1440"/>
+      </w:pPr>
+      <w:r>
+        <w:t>Boat model must be widened (along x-axis) without distorting the features of the model.</w:t>
+      </w:r>
+    </w:p>
+    <w:p>
+      <w:pPr>
+        <w:pStyle w:val="NoSpacing"/>
+        <w:ind w:left="1440"/>
+      </w:pPr>
+      <w:r>
+        <w:t>Side of the ship must be raised to uniform height.</w:t>
+      </w:r>
+    </w:p>
+    <w:p>
+      <w:pPr>
+        <w:pStyle w:val="NoSpacing"/>
+        <w:ind w:left="1440"/>
+      </w:pPr>
+      <w:r>
+        <w:t>‘U’-shaped cut outs for cannons along the side of the ship.</w:t>
+      </w:r>
+    </w:p>
+    <w:p>
+      <w:pPr>
+        <w:pStyle w:val="NoSpacing"/>
+        <w:ind w:left="1440"/>
+      </w:pPr>
+      <w:r>
+        <w:t>Addition of mast ‘ring’ to denote lose condition regarding water level.</w:t>
+      </w:r>
+    </w:p>
+    <w:p>
+      <w:pPr>
+        <w:pStyle w:val="NoSpacing"/>
+        <w:ind w:left="1440"/>
+      </w:pPr>
+      <w:r>
+        <w:t>Add changes to repository.</w:t>
+      </w:r>
+    </w:p>
+    <w:p>
+      <w:pPr>
+        <w:pStyle w:val="NoSpacing"/>
+        <w:numPr>
+          <w:ilvl w:val="0"/>
+          <w:numId w:val="7"/>
+        </w:numPr>
+      </w:pPr>
+      <w:r>
+        <w:rPr>
+          <w:b/>
+        </w:rPr>
+        <w:t>Create ‘grate’ model to cover the ship hold (</w:t>
+      </w:r>
+      <w:r>
+        <w:rPr>
+          <w:b/>
+        </w:rPr>
+        <w:t>1h</w:t>
+      </w:r>
+      <w:r>
+        <w:rPr>
+          <w:b/>
+        </w:rPr>
+        <w:t>)</w:t>
+      </w:r>
+    </w:p>
+    <w:p>
+      <w:pPr>
+        <w:pStyle w:val="NoSpacing"/>
+        <w:ind w:left="1440"/>
+      </w:pPr>
+      <w:r>
+        <w:t>Create a model of the hold ‘lid’ which will be placed over the hold opening during gameplay. Add the model to the repository.</w:t>
+      </w:r>
+    </w:p>
+    <w:p>
+      <w:pPr>
+        <w:pStyle w:val="NoSpacing"/>
+        <w:numPr>
+          <w:ilvl w:val="0"/>
+          <w:numId w:val="7"/>
+        </w:numPr>
+      </w:pPr>
+      <w:r>
+        <w:rPr>
+          <w:b/>
+        </w:rPr>
+        <w:t xml:space="preserve">Create Treasure Island model </w:t>
+      </w:r>
+      <w:r>
+        <w:rPr>
+          <w:b/>
+        </w:rPr>
+        <w:t>(</w:t>
+      </w:r>
+      <w:r>
+        <w:rPr>
+          <w:b/>
+        </w:rPr>
+        <w:t>1h</w:t>
+      </w:r>
+      <w:r>
+        <w:rPr>
+          <w:b/>
+        </w:rPr>
+        <w:t>)</w:t>
+      </w:r>
+    </w:p>
+    <w:p>
+      <w:pPr>
+        <w:pStyle w:val="NoSpacing"/>
+        <w:ind w:left="1440"/>
+      </w:pPr>
+      <w:r>
+        <w:t>Create a model of the island, with rowboat on shore. Island should be decorated with rocks, plants, palm trees. At the center of the island should be a chest ready to be opened to show rewards, with shovels next to it to indicate its recent discovery. Chest lid should be hinged so can be animated to open.</w:t>
+      </w:r>
+      <w:r>
+        <w:t xml:space="preserve"> Add the model to the repository.</w:t>
+      </w:r>
+    </w:p>
+    <w:p>
+      <w:pPr>
+        <w:pStyle w:val="NoSpacing"/>
+        <w:numPr>
+          <w:ilvl w:val="0"/>
+          <w:numId w:val="7"/>
+        </w:numPr>
+      </w:pPr>
+      <w:r>
+        <w:rPr>
+          <w:b/>
+        </w:rPr>
+        <w:t>Create Whale Tail model (1h 30m)</w:t>
+      </w:r>
+    </w:p>
+    <w:p>
+      <w:pPr>
+        <w:pStyle w:val="NoSpacing"/>
+        <w:ind w:left="1440"/>
+      </w:pPr>
+      <w:r>
+        <w:lastRenderedPageBreak/>
+        <w:t>Tail of whale only. Create the tail limb so that it is curved to prevent the tail beginning raising above the sea level when it is animated.</w:t>
+      </w:r>
+      <w:r>
+        <w:t xml:space="preserve"> Add the model to the repository.</w:t>
+      </w:r>
+    </w:p>
+    <w:p>
+      <w:pPr>
+        <w:pStyle w:val="NoSpacing"/>
+        <w:numPr>
+          <w:ilvl w:val="0"/>
+          <w:numId w:val="7"/>
+        </w:numPr>
+      </w:pPr>
+      <w:r>
+        <w:rPr>
+          <w:b/>
+        </w:rPr>
+        <w:t>Create Wood UI icon (3D image) (30m)</w:t>
+      </w:r>
+    </w:p>
+    <w:p>
+      <w:pPr>
+        <w:pStyle w:val="NoSpacing"/>
+        <w:ind w:left="1440"/>
+      </w:pPr>
+      <w:r>
+        <w:t>Create 3D model of wood (planks), take screenshot of render to be used as UI icon. Upload to repository.</w:t>
+      </w:r>
+    </w:p>
+    <w:p>
+      <w:pPr>
+        <w:pStyle w:val="NoSpacing"/>
+        <w:numPr>
+          <w:ilvl w:val="0"/>
+          <w:numId w:val="7"/>
+        </w:numPr>
+      </w:pPr>
+      <w:r>
+        <w:rPr>
+          <w:b/>
+        </w:rPr>
+        <w:t xml:space="preserve">Create </w:t>
+      </w:r>
+      <w:r>
+        <w:rPr>
+          <w:b/>
+        </w:rPr>
+        <w:t>Cannonball UI icon (3D image) (</w:t>
+      </w:r>
+      <w:r>
+        <w:rPr>
+          <w:b/>
+        </w:rPr>
+        <w:t>30m)</w:t>
+      </w:r>
+    </w:p>
+    <w:p>
+      <w:pPr>
+        <w:pStyle w:val="NoSpacing"/>
         <w:ind w:left="720" w:firstLine="720"/>
       </w:pPr>
       <w:r>
-        <w:t>Set project up to enable input from 4 Xbox controllers at any one time. Edit existing ‘</w:t>
+        <w:t>Create 3D model of cannonball, take screenshot of render to be used as UI icon. Upload to repository.</w:t>
+      </w:r>
+    </w:p>
+    <w:p>
+      <w:pPr>
+        <w:pStyle w:val="NoSpacing"/>
+        <w:numPr>
+          <w:ilvl w:val="0"/>
+          <w:numId w:val="7"/>
+        </w:numPr>
+      </w:pPr>
+      <w:r>
+        <w:rPr>
+          <w:b/>
+        </w:rPr>
+        <w:t>Create Barrel UI icon (3D image) (30m)</w:t>
+      </w:r>
+    </w:p>
+    <w:p>
+      <w:pPr>
+        <w:pStyle w:val="NoSpacing"/>
+        <w:ind w:left="1440"/>
+      </w:pPr>
+      <w:r>
+        <w:t>Create 3D model of barrel, take screenshot of render to be used as UI icon. Upload to repository.</w:t>
+      </w:r>
+    </w:p>
+    <w:p>
+      <w:pPr>
+        <w:pStyle w:val="NoSpacing"/>
+        <w:numPr>
+          <w:ilvl w:val="0"/>
+          <w:numId w:val="7"/>
+        </w:numPr>
+      </w:pPr>
+      <w:r>
+        <w:rPr>
+          <w:b/>
+        </w:rPr>
+        <w:t>Create Rock UI icon (3D image) (30m)</w:t>
+      </w:r>
+    </w:p>
+    <w:p>
+      <w:pPr>
+        <w:pStyle w:val="NoSpacing"/>
+        <w:ind w:left="720" w:firstLine="720"/>
+      </w:pPr>
+      <w:r>
+        <w:t>Create 3D model of barrel, take screenshot of render to be used as UI icon. Upload to repository.</w:t>
+      </w:r>
+    </w:p>
+    <w:p>
+      <w:pPr>
+        <w:pStyle w:val="NoSpacing"/>
+        <w:numPr>
+          <w:ilvl w:val="0"/>
+          <w:numId w:val="7"/>
+        </w:numPr>
+      </w:pPr>
+      <w:r>
+        <w:rPr>
+          <w:b/>
+        </w:rPr>
+        <w:t>Create base interface class for non-interactable hazards (1h)</w:t>
+      </w:r>
+    </w:p>
+    <w:p>
+      <w:pPr>
+        <w:pStyle w:val="NoSpacing"/>
+        <w:ind w:left="720" w:firstLine="720"/>
+      </w:pPr>
+      <w:r>
+        <w:t>Create script containing lowest common denominator virtual functions.</w:t>
+      </w:r>
+      <w:r>
+        <w:t xml:space="preserve"> Upload to repository.</w:t>
+      </w:r>
+    </w:p>
+    <w:p>
+      <w:pPr>
+        <w:pStyle w:val="NoSpacing"/>
+        <w:numPr>
+          <w:ilvl w:val="0"/>
+          <w:numId w:val="7"/>
+        </w:numPr>
+      </w:pPr>
+      <w:r>
+        <w:rPr>
+          <w:b/>
+        </w:rPr>
+        <w:t xml:space="preserve">Create </w:t>
       </w:r>
       <w:proofErr w:type="spellStart"/>
       <w:r>
-        <w:t>PlayerController</w:t>
+        <w:rPr>
+          <w:b/>
+        </w:rPr>
+        <w:t>GameManager</w:t>
       </w:r>
       <w:proofErr w:type="spellEnd"/>
       <w:r>
-        <w:t>’</w:t>
+        <w:rPr>
+          <w:b/>
+        </w:rPr>
+        <w:t xml:space="preserve"> class to handle game scene (1h</w:t>
+      </w:r>
+      <w:r>
+        <w:rPr>
+          <w:b/>
+        </w:rPr>
+        <w:t xml:space="preserve"> 30m</w:t>
+      </w:r>
+      <w:r>
+        <w:rPr>
+          <w:b/>
+        </w:rPr>
+        <w:t>)</w:t>
+      </w:r>
+    </w:p>
+    <w:p>
+      <w:pPr>
+        <w:pStyle w:val="NoSpacing"/>
+        <w:ind w:left="720" w:firstLine="720"/>
+      </w:pPr>
+      <w:r>
+        <w:t>Create script to handle events and variables that will dictate gameplay.</w:t>
+      </w:r>
+      <w:r>
+        <w:t xml:space="preserve"> Upload to repository.</w:t>
+      </w:r>
+    </w:p>
+    <w:p>
+      <w:pPr>
+        <w:pStyle w:val="NoSpacing"/>
+        <w:numPr>
+          <w:ilvl w:val="0"/>
+          <w:numId w:val="7"/>
+        </w:numPr>
+      </w:pPr>
+      <w:r>
+        <w:rPr>
+          <w:b/>
+        </w:rPr>
+        <w:t>Create Whale script (</w:t>
+      </w:r>
+      <w:r>
+        <w:rPr>
+          <w:b/>
+        </w:rPr>
+        <w:t>45m</w:t>
+      </w:r>
+      <w:r>
+        <w:rPr>
+          <w:b/>
+        </w:rPr>
+        <w:t>)</w:t>
+      </w:r>
+    </w:p>
+    <w:p>
+      <w:pPr>
+        <w:pStyle w:val="NoSpacing"/>
+        <w:ind w:left="720" w:firstLine="720"/>
+      </w:pPr>
+      <w:r>
+        <w:t>Create script to handle the ‘large wave’ event. Upload to repository.</w:t>
+      </w:r>
+    </w:p>
+    <w:p>
+      <w:pPr>
+        <w:pStyle w:val="NoSpacing"/>
+        <w:numPr>
+          <w:ilvl w:val="0"/>
+          <w:numId w:val="7"/>
+        </w:numPr>
+      </w:pPr>
+      <w:r>
+        <w:rPr>
+          <w:b/>
+        </w:rPr>
+        <w:t>Create Seagull script (45m</w:t>
+      </w:r>
+      <w:r>
+        <w:rPr>
+          <w:b/>
+        </w:rPr>
+        <w:t>)</w:t>
+      </w:r>
+    </w:p>
+    <w:p>
+      <w:pPr>
+        <w:pStyle w:val="NoSpacing"/>
+        <w:ind w:left="720" w:firstLine="720"/>
+      </w:pPr>
+      <w:r>
+        <w:t>Create script to handle the ‘clean mess’ event. Upload to repository.</w:t>
+      </w:r>
+    </w:p>
+    <w:p>
+      <w:pPr>
+        <w:pStyle w:val="NoSpacing"/>
+        <w:numPr>
+          <w:ilvl w:val="0"/>
+          <w:numId w:val="7"/>
+        </w:numPr>
+      </w:pPr>
+      <w:r>
+        <w:rPr>
+          <w:b/>
+        </w:rPr>
+        <w:t>Create Rock script (</w:t>
+      </w:r>
+      <w:r>
+        <w:rPr>
+          <w:b/>
+        </w:rPr>
+        <w:t>45m</w:t>
+      </w:r>
+      <w:r>
+        <w:rPr>
+          <w:b/>
+        </w:rPr>
+        <w:t>)</w:t>
+      </w:r>
+    </w:p>
+    <w:p>
+      <w:pPr>
+        <w:pStyle w:val="NoSpacing"/>
+        <w:ind w:left="720" w:firstLine="720"/>
+      </w:pPr>
+      <w:r>
+        <w:t>Create script to handle ‘avoidance of rock’ event. Upload to repository.</w:t>
+      </w:r>
+    </w:p>
+    <w:p>
+      <w:pPr>
+        <w:pStyle w:val="NoSpacing"/>
+        <w:numPr>
+          <w:ilvl w:val="0"/>
+          <w:numId w:val="7"/>
+        </w:numPr>
+      </w:pPr>
+      <w:r>
+        <w:rPr>
+          <w:b/>
+        </w:rPr>
+        <w:t>Create Wheel script (45m</w:t>
+      </w:r>
+      <w:r>
+        <w:rPr>
+          <w:b/>
+        </w:rPr>
+        <w:t>)</w:t>
+      </w:r>
+    </w:p>
+    <w:p>
+      <w:pPr>
+        <w:pStyle w:val="NoSpacing"/>
+        <w:ind w:left="720" w:firstLine="720"/>
+      </w:pPr>
+      <w:r>
+        <w:t>Create script to handle ‘steer ship’ event. Upload to repository.</w:t>
+      </w:r>
+    </w:p>
+    <w:p>
+      <w:pPr>
+        <w:pStyle w:val="NoSpacing"/>
+      </w:pPr>
+    </w:p>
+    <w:p>
+      <w:pPr>
+        <w:pStyle w:val="NoSpacing"/>
+        <w:ind w:left="720" w:firstLine="720"/>
+      </w:pPr>
+    </w:p>
+    <w:p>
+      <w:pPr>
+        <w:pStyle w:val="NoSpacing"/>
+        <w:rPr>
+          <w:b/>
+          <w:lang w:val="en-GB"/>
+        </w:rPr>
+      </w:pPr>
+      <w:r>
+        <w:rPr>
+          <w:b/>
+          <w:lang w:val="en-GB"/>
+        </w:rPr>
+        <w:t>Henry</w:t>
+      </w:r>
+      <w:r>
+        <w:rPr>
+          <w:b/>
+          <w:lang w:val="en-GB"/>
+        </w:rPr>
+        <w:t xml:space="preserve"> (12 </w:t>
+      </w:r>
+      <w:r>
+        <w:rPr>
+          <w:b/>
+          <w:lang w:val="en-GB"/>
+        </w:rPr>
+        <w:t xml:space="preserve">Hours): </w:t>
+      </w:r>
+    </w:p>
+    <w:p>
+      <w:pPr>
+        <w:pStyle w:val="NoSpacing"/>
+        <w:numPr>
+          <w:ilvl w:val="0"/>
+          <w:numId w:val="7"/>
+        </w:numPr>
+      </w:pPr>
+      <w:r>
+        <w:rPr>
+          <w:b/>
+        </w:rPr>
+        <w:t>Create base interface class for interactable tasks (1h</w:t>
+      </w:r>
+      <w:r>
+        <w:rPr>
+          <w:b/>
+        </w:rPr>
+        <w:t>)</w:t>
+      </w:r>
+    </w:p>
+    <w:p>
+      <w:pPr>
+        <w:pStyle w:val="NoSpacing"/>
+        <w:ind w:left="720" w:firstLine="720"/>
+      </w:pPr>
+      <w:r>
+        <w:t>Create script containing lowest common denominator virtual functions. Upload to repository.</w:t>
+      </w:r>
+    </w:p>
+    <w:p>
+      <w:pPr>
+        <w:pStyle w:val="NoSpacing"/>
+        <w:numPr>
+          <w:ilvl w:val="0"/>
+          <w:numId w:val="7"/>
+        </w:numPr>
+      </w:pPr>
+      <w:r>
+        <w:rPr>
+          <w:b/>
+        </w:rPr>
+        <w:t>Create mop script (1h)</w:t>
+      </w:r>
+    </w:p>
+    <w:p>
+      <w:pPr>
+        <w:pStyle w:val="NoSpacing"/>
+        <w:ind w:left="720" w:firstLine="720"/>
+      </w:pPr>
+      <w:r>
+        <w:t>Create script to handle the ‘clean mess’ event. Upload to repository.</w:t>
+      </w:r>
+    </w:p>
+    <w:p>
+      <w:pPr>
+        <w:pStyle w:val="NoSpacing"/>
+        <w:numPr>
+          <w:ilvl w:val="0"/>
+          <w:numId w:val="7"/>
+        </w:numPr>
+      </w:pPr>
+      <w:r>
+        <w:rPr>
+          <w:b/>
+        </w:rPr>
+        <w:t>Create cannon script (1h)</w:t>
       </w:r>
     </w:p>
     <w:p>
@@ -3159,10 +3812,10 @@
         <w:ind w:left="1440"/>
       </w:pPr>
       <w:r>
-        <w:t xml:space="preserve">script to allow for same script to be applied to each player, with each taking input from a different </w:t>
-      </w:r>
-      <w:r>
-        <w:t>controller simultaneously. Push changes to repository.</w:t>
+        <w:t>Create script to handle the loading of cannon with powder, with cannonball, with cannonball&amp;powder, and firing of cannon</w:t>
+      </w:r>
+      <w:r>
+        <w:t>. Upload to repository.</w:t>
       </w:r>
     </w:p>
     <w:p>
@@ -3177,837 +3830,7 @@
         <w:rPr>
           <w:b/>
         </w:rPr>
-        <w:t>Edit ship model as per changes discussed in group meeting 12/11/18</w:t>
-      </w:r>
-      <w:r>
-        <w:rPr>
-          <w:b/>
-        </w:rPr>
-        <w:t xml:space="preserve"> (1h 30</w:t>
-      </w:r>
-      <w:r>
-        <w:rPr>
-          <w:b/>
-        </w:rPr>
-        <w:t>m)</w:t>
-      </w:r>
-    </w:p>
-    <w:p>
-      <w:pPr>
-        <w:pStyle w:val="NoSpacing"/>
-        <w:ind w:left="1440"/>
-      </w:pPr>
-      <w:r>
-        <w:t>Boat model must be widened (along x-axis) without distorting the features of the model.</w:t>
-      </w:r>
-    </w:p>
-    <w:p>
-      <w:pPr>
-        <w:pStyle w:val="NoSpacing"/>
-        <w:ind w:left="1440"/>
-      </w:pPr>
-      <w:r>
-        <w:t>Side of the ship must be raised to uniform height.</w:t>
-      </w:r>
-    </w:p>
-    <w:p>
-      <w:pPr>
-        <w:pStyle w:val="NoSpacing"/>
-        <w:ind w:left="1440"/>
-      </w:pPr>
-      <w:r>
-        <w:t>‘U’-shaped cut outs for cannons along the side of the ship.</w:t>
-      </w:r>
-    </w:p>
-    <w:p>
-      <w:pPr>
-        <w:pStyle w:val="NoSpacing"/>
-        <w:ind w:left="1440"/>
-      </w:pPr>
-      <w:r>
-        <w:t>Addition of mast ‘ring’ to denote lose condition regarding water level.</w:t>
-      </w:r>
-    </w:p>
-    <w:p>
-      <w:pPr>
-        <w:pStyle w:val="NoSpacing"/>
-        <w:ind w:left="1440"/>
-      </w:pPr>
-      <w:r>
-        <w:t>Add</w:t>
-      </w:r>
-      <w:r>
-        <w:t xml:space="preserve"> changes to repository.</w:t>
-      </w:r>
-    </w:p>
-    <w:p>
-      <w:pPr>
-        <w:pStyle w:val="NoSpacing"/>
-        <w:numPr>
-          <w:ilvl w:val="0"/>
-          <w:numId w:val="7"/>
-        </w:numPr>
-      </w:pPr>
-      <w:r>
-        <w:rPr>
-          <w:b/>
-        </w:rPr>
-        <w:t>Create ‘grate’ model to cover the ship hold (3</w:t>
-      </w:r>
-      <w:r>
-        <w:rPr>
-          <w:b/>
-        </w:rPr>
-        <w:t>0m)</w:t>
-      </w:r>
-    </w:p>
-    <w:p>
-      <w:pPr>
-        <w:pStyle w:val="NoSpacing"/>
-        <w:ind w:left="1440"/>
-      </w:pPr>
-      <w:r>
-        <w:t>Create a model of the hold ‘lid’ which will be placed over the hold opening during gameplay. Add the model</w:t>
-      </w:r>
-      <w:r>
-        <w:t xml:space="preserve"> to </w:t>
-      </w:r>
-      <w:r>
-        <w:t xml:space="preserve">the </w:t>
-      </w:r>
-      <w:r>
-        <w:t>repository.</w:t>
-      </w:r>
-    </w:p>
-    <w:p>
-      <w:pPr>
-        <w:pStyle w:val="NoSpacing"/>
-        <w:numPr>
-          <w:ilvl w:val="0"/>
-          <w:numId w:val="7"/>
-        </w:numPr>
-      </w:pPr>
-      <w:r>
-        <w:rPr>
-          <w:b/>
-        </w:rPr>
-        <w:t xml:space="preserve">Create </w:t>
-      </w:r>
-      <w:r>
-        <w:rPr>
-          <w:b/>
-        </w:rPr>
-        <w:t>Treasure Island m</w:t>
-      </w:r>
-      <w:r>
-        <w:rPr>
-          <w:b/>
-        </w:rPr>
-        <w:t>odel to cover the ship hold (30m)</w:t>
-      </w:r>
-    </w:p>
-    <w:p>
-      <w:pPr>
-        <w:pStyle w:val="NoSpacing"/>
-        <w:ind w:left="1440"/>
-      </w:pPr>
-      <w:r>
-        <w:t xml:space="preserve">Create a model of the </w:t>
-      </w:r>
-      <w:r>
-        <w:t>island, with rowboat on shore. Island should be decorated with rocks, plants, palm trees. At the center of the island should be a chest ready to be opened to show rewards, with shovels next to it to indicate its recent discovery. Chest lid should be hinged so can be animated to open.</w:t>
-      </w:r>
-    </w:p>
-    <w:p>
-      <w:pPr>
-        <w:pStyle w:val="NoSpacing"/>
-        <w:numPr>
-          <w:ilvl w:val="0"/>
-          <w:numId w:val="7"/>
-        </w:numPr>
-      </w:pPr>
-      <w:r>
-        <w:rPr>
-          <w:b/>
-        </w:rPr>
-        <w:t>Create Whale Tail model (1h 30</w:t>
-      </w:r>
-      <w:r>
-        <w:rPr>
-          <w:b/>
-        </w:rPr>
-        <w:t>m)</w:t>
-      </w:r>
-    </w:p>
-    <w:p>
-      <w:pPr>
-        <w:pStyle w:val="NoSpacing"/>
-        <w:ind w:left="1440"/>
-      </w:pPr>
-      <w:r>
-        <w:t>Tail of whale only. Create the tail limb so that it is curved to prevent the tail beginning raising above the sea level when it is animated.</w:t>
-      </w:r>
-    </w:p>
-    <w:p>
-      <w:pPr>
-        <w:pStyle w:val="NoSpacing"/>
-        <w:numPr>
-          <w:ilvl w:val="0"/>
-          <w:numId w:val="7"/>
-        </w:numPr>
-      </w:pPr>
-      <w:r>
-        <w:rPr>
-          <w:b/>
-        </w:rPr>
-        <w:t xml:space="preserve">Create </w:t>
-      </w:r>
-      <w:r>
-        <w:rPr>
-          <w:b/>
-        </w:rPr>
-        <w:t>W</w:t>
-      </w:r>
-      <w:r>
-        <w:rPr>
-          <w:b/>
-        </w:rPr>
-        <w:t>ood UI icon (3D image) (30m)</w:t>
-      </w:r>
-    </w:p>
-    <w:p>
-      <w:pPr>
-        <w:pStyle w:val="NoSpacing"/>
-        <w:ind w:left="1440"/>
-      </w:pPr>
-      <w:r>
-        <w:t xml:space="preserve">Create 3D model of </w:t>
-      </w:r>
-      <w:r>
-        <w:t>wood (planks)</w:t>
-      </w:r>
-      <w:r>
-        <w:t>, take screenshot of render to be used as UI icon. Upload to repository.</w:t>
-      </w:r>
-    </w:p>
-    <w:p>
-      <w:pPr>
-        <w:pStyle w:val="NoSpacing"/>
-        <w:numPr>
-          <w:ilvl w:val="0"/>
-          <w:numId w:val="7"/>
-        </w:numPr>
-      </w:pPr>
-      <w:r>
-        <w:rPr>
-          <w:b/>
-        </w:rPr>
-        <w:lastRenderedPageBreak/>
-        <w:t xml:space="preserve">Create </w:t>
-      </w:r>
-      <w:r>
-        <w:rPr>
-          <w:b/>
-        </w:rPr>
-        <w:t>Cannonball UI icon (3D image) (</w:t>
-      </w:r>
-      <w:r>
-        <w:rPr>
-          <w:b/>
-        </w:rPr>
-        <w:t>30m)</w:t>
-      </w:r>
-    </w:p>
-    <w:p>
-      <w:pPr>
-        <w:pStyle w:val="NoSpacing"/>
-        <w:ind w:left="720" w:firstLine="720"/>
-      </w:pPr>
-      <w:r>
-        <w:t xml:space="preserve">Create 3D model of </w:t>
-      </w:r>
-      <w:r>
-        <w:t>cannonball</w:t>
-      </w:r>
-      <w:r>
-        <w:t>, take screenshot of render to be used as UI icon.</w:t>
-      </w:r>
-      <w:r>
-        <w:t xml:space="preserve"> Upload to repository.</w:t>
-      </w:r>
-    </w:p>
-    <w:p>
-      <w:pPr>
-        <w:pStyle w:val="NoSpacing"/>
-        <w:numPr>
-          <w:ilvl w:val="0"/>
-          <w:numId w:val="7"/>
-        </w:numPr>
-      </w:pPr>
-      <w:r>
-        <w:rPr>
-          <w:b/>
-        </w:rPr>
-        <w:t xml:space="preserve">Create </w:t>
-      </w:r>
-      <w:r>
-        <w:rPr>
-          <w:b/>
-        </w:rPr>
-        <w:t>Barrel</w:t>
-      </w:r>
-      <w:r>
-        <w:rPr>
-          <w:b/>
-        </w:rPr>
-        <w:t xml:space="preserve"> UI icon (3D image) (30m)</w:t>
-      </w:r>
-    </w:p>
-    <w:p>
-      <w:pPr>
-        <w:pStyle w:val="NoSpacing"/>
-        <w:ind w:left="1440"/>
-      </w:pPr>
-      <w:r>
-        <w:t xml:space="preserve">Create 3D model of barrel, take screenshot of render to be used as UI icon. </w:t>
-      </w:r>
-      <w:r>
-        <w:t>Upload to repository.</w:t>
-      </w:r>
-    </w:p>
-    <w:p>
-      <w:pPr>
-        <w:pStyle w:val="NoSpacing"/>
-        <w:numPr>
-          <w:ilvl w:val="0"/>
-          <w:numId w:val="7"/>
-        </w:numPr>
-      </w:pPr>
-      <w:r>
-        <w:rPr>
-          <w:b/>
-        </w:rPr>
-        <w:t xml:space="preserve">Create </w:t>
-      </w:r>
-      <w:r>
-        <w:rPr>
-          <w:b/>
-        </w:rPr>
-        <w:t>Rock</w:t>
-      </w:r>
-      <w:r>
-        <w:rPr>
-          <w:b/>
-        </w:rPr>
-        <w:t xml:space="preserve"> UI icon (3D image) (30m)</w:t>
-      </w:r>
-    </w:p>
-    <w:p>
-      <w:pPr>
-        <w:pStyle w:val="NoSpacing"/>
-        <w:ind w:left="720" w:firstLine="720"/>
-      </w:pPr>
-      <w:r>
-        <w:t>Create 3D model of barrel, take screenshot of render to be used as UI icon. Upload to repository.</w:t>
-      </w:r>
-    </w:p>
-    <w:p>
-      <w:pPr>
-        <w:pStyle w:val="NoSpacing"/>
-        <w:numPr>
-          <w:ilvl w:val="0"/>
-          <w:numId w:val="7"/>
-        </w:numPr>
-      </w:pPr>
-      <w:r>
-        <w:rPr>
-          <w:b/>
-        </w:rPr>
-        <w:t>Create</w:t>
-      </w:r>
-      <w:r>
-        <w:rPr>
-          <w:b/>
-        </w:rPr>
-        <w:t xml:space="preserve"> base</w:t>
-      </w:r>
-      <w:r>
-        <w:rPr>
-          <w:b/>
-        </w:rPr>
-        <w:t xml:space="preserve"> </w:t>
-      </w:r>
-      <w:r>
-        <w:rPr>
-          <w:b/>
-        </w:rPr>
-        <w:t>interface class for non-interactable hazards (1h</w:t>
-      </w:r>
-      <w:r>
-        <w:rPr>
-          <w:b/>
-        </w:rPr>
-        <w:t>)</w:t>
-      </w:r>
-    </w:p>
-    <w:p>
-      <w:pPr>
-        <w:pStyle w:val="NoSpacing"/>
-        <w:ind w:left="720" w:firstLine="720"/>
-      </w:pPr>
-      <w:r>
-        <w:t xml:space="preserve">Create </w:t>
-      </w:r>
-      <w:r>
-        <w:t>script containing lowest common denominator virtual functions.</w:t>
-      </w:r>
-      <w:r>
-        <w:t xml:space="preserve"> </w:t>
-      </w:r>
-      <w:r>
-        <w:t>Upload to repository.</w:t>
-      </w:r>
-    </w:p>
-    <w:p>
-      <w:pPr>
-        <w:pStyle w:val="NoSpacing"/>
-        <w:numPr>
-          <w:ilvl w:val="0"/>
-          <w:numId w:val="7"/>
-        </w:numPr>
-      </w:pPr>
-      <w:r>
-        <w:rPr>
-          <w:b/>
-        </w:rPr>
-        <w:t xml:space="preserve">Create </w:t>
-      </w:r>
-      <w:proofErr w:type="spellStart"/>
-      <w:r>
-        <w:rPr>
-          <w:b/>
-        </w:rPr>
-        <w:t>GameManager</w:t>
-      </w:r>
-      <w:proofErr w:type="spellEnd"/>
-      <w:r>
-        <w:rPr>
-          <w:b/>
-        </w:rPr>
-        <w:t xml:space="preserve"> </w:t>
-      </w:r>
-      <w:r>
-        <w:rPr>
-          <w:b/>
-        </w:rPr>
-        <w:t xml:space="preserve">class </w:t>
-      </w:r>
-      <w:r>
-        <w:rPr>
-          <w:b/>
-        </w:rPr>
-        <w:t>to handle game scene</w:t>
-      </w:r>
-      <w:r>
-        <w:rPr>
-          <w:b/>
-        </w:rPr>
-        <w:t xml:space="preserve"> (1h</w:t>
-      </w:r>
-      <w:r>
-        <w:rPr>
-          <w:b/>
-        </w:rPr>
-        <w:t xml:space="preserve"> 30m</w:t>
-      </w:r>
-      <w:r>
-        <w:rPr>
-          <w:b/>
-        </w:rPr>
-        <w:t>)</w:t>
-      </w:r>
-    </w:p>
-    <w:p>
-      <w:pPr>
-        <w:pStyle w:val="NoSpacing"/>
-        <w:ind w:left="720" w:firstLine="720"/>
-      </w:pPr>
-      <w:r>
-        <w:t>Create script to handle events and variables that will dictate gameplay.</w:t>
-      </w:r>
-      <w:r>
-        <w:t xml:space="preserve"> </w:t>
-      </w:r>
-      <w:r>
-        <w:t>Upload to repository.</w:t>
-      </w:r>
-    </w:p>
-    <w:p>
-      <w:pPr>
-        <w:pStyle w:val="NoSpacing"/>
-        <w:numPr>
-          <w:ilvl w:val="0"/>
-          <w:numId w:val="7"/>
-        </w:numPr>
-      </w:pPr>
-      <w:r>
-        <w:rPr>
-          <w:b/>
-        </w:rPr>
-        <w:t xml:space="preserve">Create </w:t>
-      </w:r>
-      <w:r>
-        <w:rPr>
-          <w:b/>
-        </w:rPr>
-        <w:t>Whale</w:t>
-      </w:r>
-      <w:r>
-        <w:rPr>
-          <w:b/>
-        </w:rPr>
-        <w:t xml:space="preserve"> </w:t>
-      </w:r>
-      <w:r>
-        <w:rPr>
-          <w:b/>
-        </w:rPr>
-        <w:t xml:space="preserve">script </w:t>
-      </w:r>
-      <w:r>
-        <w:rPr>
-          <w:b/>
-        </w:rPr>
-        <w:t>(1h)</w:t>
-      </w:r>
-    </w:p>
-    <w:p>
-      <w:pPr>
-        <w:pStyle w:val="NoSpacing"/>
-        <w:ind w:left="720" w:firstLine="720"/>
-      </w:pPr>
-      <w:r>
-        <w:t xml:space="preserve">Create script to handle </w:t>
-      </w:r>
-      <w:r>
-        <w:t xml:space="preserve">the ‘large wave’ event. </w:t>
-      </w:r>
-      <w:r>
-        <w:t>Upload to repository.</w:t>
-      </w:r>
-    </w:p>
-    <w:p>
-      <w:pPr>
-        <w:pStyle w:val="NoSpacing"/>
-        <w:numPr>
-          <w:ilvl w:val="0"/>
-          <w:numId w:val="7"/>
-        </w:numPr>
-      </w:pPr>
-      <w:r>
-        <w:rPr>
-          <w:b/>
-        </w:rPr>
-        <w:t xml:space="preserve">Create </w:t>
-      </w:r>
-      <w:r>
-        <w:rPr>
-          <w:b/>
-        </w:rPr>
-        <w:t>Seagull</w:t>
-      </w:r>
-      <w:r>
-        <w:rPr>
-          <w:b/>
-        </w:rPr>
-        <w:t xml:space="preserve"> script (1h)</w:t>
-      </w:r>
-    </w:p>
-    <w:p>
-      <w:pPr>
-        <w:pStyle w:val="NoSpacing"/>
-        <w:ind w:left="720" w:firstLine="720"/>
-      </w:pPr>
-      <w:r>
-        <w:t>Create script to handle the ‘clean mess’</w:t>
-      </w:r>
-      <w:r>
-        <w:t xml:space="preserve"> event.</w:t>
-      </w:r>
-      <w:r>
-        <w:t xml:space="preserve"> </w:t>
-      </w:r>
-      <w:r>
-        <w:t>Upload to repository.</w:t>
-      </w:r>
-    </w:p>
-    <w:p>
-      <w:pPr>
-        <w:pStyle w:val="NoSpacing"/>
-        <w:numPr>
-          <w:ilvl w:val="0"/>
-          <w:numId w:val="7"/>
-        </w:numPr>
-      </w:pPr>
-      <w:r>
-        <w:rPr>
-          <w:b/>
-        </w:rPr>
-        <w:t xml:space="preserve">Create </w:t>
-      </w:r>
-      <w:r>
-        <w:rPr>
-          <w:b/>
-        </w:rPr>
-        <w:t>Rock</w:t>
-      </w:r>
-      <w:r>
-        <w:rPr>
-          <w:b/>
-        </w:rPr>
-        <w:t xml:space="preserve"> script (1h)</w:t>
-      </w:r>
-    </w:p>
-    <w:p>
-      <w:pPr>
-        <w:pStyle w:val="NoSpacing"/>
-        <w:ind w:left="720" w:firstLine="720"/>
-      </w:pPr>
-      <w:r>
-        <w:t xml:space="preserve">Create script to handle </w:t>
-      </w:r>
-      <w:r>
-        <w:t>‘avoidance of rock’</w:t>
-      </w:r>
-      <w:r>
-        <w:t xml:space="preserve"> event.</w:t>
-      </w:r>
-      <w:r>
-        <w:t xml:space="preserve"> </w:t>
-      </w:r>
-      <w:r>
-        <w:t>Upload to repository.</w:t>
-      </w:r>
-    </w:p>
-    <w:p>
-      <w:pPr>
-        <w:pStyle w:val="NoSpacing"/>
-        <w:numPr>
-          <w:ilvl w:val="0"/>
-          <w:numId w:val="7"/>
-        </w:numPr>
-      </w:pPr>
-      <w:r>
-        <w:rPr>
-          <w:b/>
-        </w:rPr>
-        <w:t xml:space="preserve">Create </w:t>
-      </w:r>
-      <w:r>
-        <w:rPr>
-          <w:b/>
-        </w:rPr>
-        <w:t>Wheel</w:t>
-      </w:r>
-      <w:r>
-        <w:rPr>
-          <w:b/>
-        </w:rPr>
-        <w:t xml:space="preserve"> script (1h)</w:t>
-      </w:r>
-    </w:p>
-    <w:p>
-      <w:pPr>
-        <w:pStyle w:val="NoSpacing"/>
-        <w:ind w:left="720" w:firstLine="720"/>
-      </w:pPr>
-      <w:r>
-        <w:t>Create script to handle ‘</w:t>
-      </w:r>
-      <w:r>
-        <w:t>steer ship</w:t>
-      </w:r>
-      <w:r>
-        <w:t>’ event.</w:t>
-      </w:r>
-      <w:r>
-        <w:t xml:space="preserve"> </w:t>
-      </w:r>
-      <w:r>
-        <w:t>Upload to repository.</w:t>
-      </w:r>
-    </w:p>
-    <w:p>
-      <w:pPr>
-        <w:pStyle w:val="NoSpacing"/>
-      </w:pPr>
-    </w:p>
-    <w:p>
-      <w:pPr>
-        <w:pStyle w:val="NoSpacing"/>
-        <w:ind w:left="720" w:firstLine="720"/>
-      </w:pPr>
-    </w:p>
-    <w:p>
-      <w:pPr>
-        <w:pStyle w:val="NoSpacing"/>
-        <w:rPr>
-          <w:b/>
-          <w:lang w:val="en-GB"/>
-        </w:rPr>
-      </w:pPr>
-      <w:r>
-        <w:rPr>
-          <w:b/>
-          <w:lang w:val="en-GB"/>
-        </w:rPr>
-        <w:t>Henry</w:t>
-      </w:r>
-      <w:r>
-        <w:rPr>
-          <w:b/>
-          <w:lang w:val="en-GB"/>
-        </w:rPr>
-        <w:t xml:space="preserve"> (12 </w:t>
-      </w:r>
-      <w:r>
-        <w:rPr>
-          <w:b/>
-          <w:lang w:val="en-GB"/>
-        </w:rPr>
-        <w:t xml:space="preserve">Hours): </w:t>
-      </w:r>
-    </w:p>
-    <w:p>
-      <w:pPr>
-        <w:pStyle w:val="NoSpacing"/>
-        <w:numPr>
-          <w:ilvl w:val="0"/>
-          <w:numId w:val="7"/>
-        </w:numPr>
-      </w:pPr>
-      <w:r>
-        <w:rPr>
-          <w:b/>
-        </w:rPr>
-        <w:t>Create base interface class for interactable tasks (1h</w:t>
-      </w:r>
-      <w:r>
-        <w:rPr>
-          <w:b/>
-        </w:rPr>
-        <w:t>)</w:t>
-      </w:r>
-    </w:p>
-    <w:p>
-      <w:pPr>
-        <w:pStyle w:val="NoSpacing"/>
-        <w:ind w:left="720" w:firstLine="720"/>
-      </w:pPr>
-      <w:r>
-        <w:t>Create script containing lowest common denominator virtual functions. Upload to repository.</w:t>
-      </w:r>
-    </w:p>
-    <w:p>
-      <w:pPr>
-        <w:pStyle w:val="NoSpacing"/>
-        <w:numPr>
-          <w:ilvl w:val="0"/>
-          <w:numId w:val="7"/>
-        </w:numPr>
-      </w:pPr>
-      <w:r>
-        <w:rPr>
-          <w:b/>
-        </w:rPr>
-        <w:t xml:space="preserve">Create </w:t>
-      </w:r>
-      <w:r>
-        <w:rPr>
-          <w:b/>
-        </w:rPr>
-        <w:t>mop script</w:t>
-      </w:r>
-      <w:r>
-        <w:rPr>
-          <w:b/>
-        </w:rPr>
-        <w:t xml:space="preserve"> (1h)</w:t>
-      </w:r>
-    </w:p>
-    <w:p>
-      <w:pPr>
-        <w:pStyle w:val="NoSpacing"/>
-        <w:ind w:left="720" w:firstLine="720"/>
-      </w:pPr>
-      <w:r>
-        <w:t>Create script to handle the ‘clean mess’ event. Upload to repository.</w:t>
-      </w:r>
-    </w:p>
-    <w:p>
-      <w:pPr>
-        <w:pStyle w:val="NoSpacing"/>
-        <w:numPr>
-          <w:ilvl w:val="0"/>
-          <w:numId w:val="7"/>
-        </w:numPr>
-      </w:pPr>
-      <w:r>
-        <w:rPr>
-          <w:b/>
-        </w:rPr>
-        <w:t xml:space="preserve">Create </w:t>
-      </w:r>
-      <w:r>
-        <w:rPr>
-          <w:b/>
-        </w:rPr>
-        <w:t>cannon</w:t>
-      </w:r>
-      <w:r>
-        <w:rPr>
-          <w:b/>
-        </w:rPr>
-        <w:t xml:space="preserve"> script (1h)</w:t>
-      </w:r>
-    </w:p>
-    <w:p>
-      <w:pPr>
-        <w:pStyle w:val="NoSpacing"/>
-        <w:ind w:left="1440"/>
-      </w:pPr>
-      <w:r>
-        <w:t xml:space="preserve">Create script to handle the </w:t>
-      </w:r>
-      <w:r>
-        <w:t>loading of cannon with powder, with cannonball, with cannonball&amp;powder, and firing of cannon</w:t>
-      </w:r>
-    </w:p>
-    <w:p>
-      <w:pPr>
-        <w:pStyle w:val="NoSpacing"/>
-        <w:numPr>
-          <w:ilvl w:val="0"/>
-          <w:numId w:val="7"/>
-        </w:numPr>
-      </w:pPr>
-      <w:r>
-        <w:rPr>
-          <w:b/>
-        </w:rPr>
-        <w:t xml:space="preserve">Create </w:t>
-      </w:r>
-      <w:r>
-        <w:rPr>
-          <w:b/>
-        </w:rPr>
-        <w:t>player controller (2</w:t>
-      </w:r>
-      <w:r>
-        <w:rPr>
-          <w:b/>
-        </w:rPr>
-        <w:t>h</w:t>
+        <w:t>Create player controller (2h</w:t>
       </w:r>
       <w:r>
         <w:rPr>
@@ -4081,19 +3904,7 @@
         <w:rPr>
           <w:b/>
         </w:rPr>
-        <w:t xml:space="preserve">Create </w:t>
-      </w:r>
-      <w:r>
-        <w:rPr>
-          <w:b/>
-        </w:rPr>
-        <w:t>gunpowder script</w:t>
-      </w:r>
-      <w:r>
-        <w:rPr>
-          <w:b/>
-        </w:rPr>
-        <w:t xml:space="preserve"> (1h)</w:t>
+        <w:t>Create gunpowder script (1h)</w:t>
       </w:r>
     </w:p>
     <w:p>
@@ -4102,10 +3913,34 @@
         <w:ind w:left="1440"/>
       </w:pPr>
       <w:r>
-        <w:t xml:space="preserve">Create script to handle </w:t>
-      </w:r>
-      <w:r>
-        <w:t>selection of gunpowder, carrying by the player, effect state change within player, and loading of cannon.</w:t>
+        <w:t>Create script to handle selection of gunpowder, carrying by the player, effect state change within player, and loading of cannon.</w:t>
+      </w:r>
+      <w:r>
+        <w:t xml:space="preserve"> Upload to repository.</w:t>
+      </w:r>
+    </w:p>
+    <w:p>
+      <w:pPr>
+        <w:pStyle w:val="NoSpacing"/>
+        <w:numPr>
+          <w:ilvl w:val="0"/>
+          <w:numId w:val="7"/>
+        </w:numPr>
+      </w:pPr>
+      <w:r>
+        <w:rPr>
+          <w:b/>
+        </w:rPr>
+        <w:t>Create torch script (1h)</w:t>
+      </w:r>
+    </w:p>
+    <w:p>
+      <w:pPr>
+        <w:pStyle w:val="NoSpacing"/>
+        <w:ind w:left="1440"/>
+      </w:pPr>
+      <w:r>
+        <w:t>Create script to handle selection of torch, carrying by player of torch, effect state change in player, firing of cannon.</w:t>
       </w:r>
       <w:r>
         <w:t xml:space="preserve"> </w:t>
@@ -4126,19 +3961,7 @@
         <w:rPr>
           <w:b/>
         </w:rPr>
-        <w:t xml:space="preserve">Create </w:t>
-      </w:r>
-      <w:r>
-        <w:rPr>
-          <w:b/>
-        </w:rPr>
-        <w:t>torch</w:t>
-      </w:r>
-      <w:r>
-        <w:rPr>
-          <w:b/>
-        </w:rPr>
-        <w:t xml:space="preserve"> script (1h)</w:t>
+        <w:t>Create bucket script (1h)</w:t>
       </w:r>
     </w:p>
     <w:p>
@@ -4147,10 +3970,7 @@
         <w:ind w:left="1440"/>
       </w:pPr>
       <w:r>
-        <w:t xml:space="preserve">Create script to handle selection of </w:t>
-      </w:r>
-      <w:r>
-        <w:t>torch, carrying by player of torch, effect state change in player, firing of cannon.</w:t>
+        <w:t>Create script to handle selection of bucket, carrying by player of bucket, effect state change in player, bailing of water if any present on deck.</w:t>
       </w:r>
       <w:r>
         <w:t xml:space="preserve"> </w:t>
@@ -4171,19 +3991,7 @@
         <w:rPr>
           <w:b/>
         </w:rPr>
-        <w:t xml:space="preserve">Create </w:t>
-      </w:r>
-      <w:r>
-        <w:rPr>
-          <w:b/>
-        </w:rPr>
-        <w:t>bucket</w:t>
-      </w:r>
-      <w:r>
-        <w:rPr>
-          <w:b/>
-        </w:rPr>
-        <w:t xml:space="preserve"> script (1h)</w:t>
+        <w:t>Create enemy script (1h)</w:t>
       </w:r>
     </w:p>
     <w:p>
@@ -4192,28 +4000,10 @@
         <w:ind w:left="1440"/>
       </w:pPr>
       <w:r>
-        <w:t xml:space="preserve">Create script to handle selection of </w:t>
-      </w:r>
-      <w:r>
-        <w:t>bucket</w:t>
-      </w:r>
-      <w:r>
-        <w:t xml:space="preserve">, carrying by player of </w:t>
-      </w:r>
-      <w:r>
-        <w:t>bucket</w:t>
-      </w:r>
-      <w:r>
-        <w:t xml:space="preserve">, effect state change in player, </w:t>
-      </w:r>
-      <w:r>
-        <w:t>bailing of water if any present on deck.</w:t>
-      </w:r>
-      <w:r>
-        <w:t xml:space="preserve"> </w:t>
-      </w:r>
-      <w:r>
-        <w:t>Upload to repository.</w:t>
+        <w:t xml:space="preserve">Create script to handle spawning and movement of enemies. Enemy </w:t>
+      </w:r>
+      <w:r>
+        <w:t>health. Enemy return fire. Upload to repository.</w:t>
       </w:r>
     </w:p>
     <w:p>
@@ -4228,19 +4018,8 @@
         <w:rPr>
           <w:b/>
         </w:rPr>
-        <w:t xml:space="preserve">Create </w:t>
-      </w:r>
-      <w:r>
-        <w:rPr>
-          <w:b/>
-        </w:rPr>
-        <w:t>enemy</w:t>
-      </w:r>
-      <w:r>
-        <w:rPr>
-          <w:b/>
-        </w:rPr>
-        <w:t xml:space="preserve"> script (1h)</w:t>
+        <w:lastRenderedPageBreak/>
+        <w:t>Create damage script (1h 30m)</w:t>
       </w:r>
     </w:p>
     <w:p>
@@ -4249,16 +4028,15 @@
         <w:ind w:left="1440"/>
       </w:pPr>
       <w:r>
-        <w:t xml:space="preserve">Create script to handle </w:t>
-      </w:r>
-      <w:r>
-        <w:t xml:space="preserve">spawning and movement of enemies. Enemy </w:t>
-      </w:r>
-      <w:r>
-        <w:t xml:space="preserve">health. Enemy return fire. </w:t>
-      </w:r>
-      <w:r>
-        <w:t>Upload to repository.</w:t>
+        <w:t xml:space="preserve">Create script to handle deck damage </w:t>
+      </w:r>
+      <w:proofErr w:type="gramStart"/>
+      <w:r>
+        <w:t>as a result of</w:t>
+      </w:r>
+      <w:proofErr w:type="gramEnd"/>
+      <w:r>
+        <w:t xml:space="preserve"> enemy fire. Upload to repository.</w:t>
       </w:r>
     </w:p>
     <w:p>
@@ -4273,31 +4051,7 @@
         <w:rPr>
           <w:b/>
         </w:rPr>
-        <w:t xml:space="preserve">Create </w:t>
-      </w:r>
-      <w:r>
-        <w:rPr>
-          <w:b/>
-        </w:rPr>
-        <w:t>damage</w:t>
-      </w:r>
-      <w:r>
-        <w:rPr>
-          <w:b/>
-        </w:rPr>
-        <w:t xml:space="preserve"> script (1h</w:t>
-      </w:r>
-      <w:r>
-        <w:rPr>
-          <w:b/>
-        </w:rPr>
-        <w:t xml:space="preserve"> 30m</w:t>
-      </w:r>
-      <w:r>
-        <w:rPr>
-          <w:b/>
-        </w:rPr>
-        <w:t>)</w:t>
+        <w:t>Create repair deck script (1h)</w:t>
       </w:r>
     </w:p>
     <w:p>
@@ -4305,71 +4059,11 @@
         <w:pStyle w:val="NoSpacing"/>
         <w:ind w:left="1440"/>
       </w:pPr>
-      <w:r>
-        <w:t xml:space="preserve">Create script to handle </w:t>
-      </w:r>
-      <w:r>
-        <w:t xml:space="preserve">deck damage </w:t>
-      </w:r>
-      <w:proofErr w:type="gramStart"/>
-      <w:r>
-        <w:t>as a result of</w:t>
-      </w:r>
-      <w:proofErr w:type="gramEnd"/>
-      <w:r>
-        <w:t xml:space="preserve"> enemy fire. </w:t>
-      </w:r>
-      <w:r>
-        <w:t>Upload to repository.</w:t>
-      </w:r>
-    </w:p>
-    <w:p>
-      <w:pPr>
-        <w:pStyle w:val="NoSpacing"/>
-        <w:numPr>
-          <w:ilvl w:val="0"/>
-          <w:numId w:val="7"/>
-        </w:numPr>
-      </w:pPr>
-      <w:r>
-        <w:rPr>
-          <w:b/>
-        </w:rPr>
-        <w:t xml:space="preserve">Create </w:t>
-      </w:r>
-      <w:r>
-        <w:rPr>
-          <w:b/>
-        </w:rPr>
-        <w:t>repair deck</w:t>
-      </w:r>
-      <w:r>
-        <w:rPr>
-          <w:b/>
-        </w:rPr>
-        <w:t xml:space="preserve"> script (1h)</w:t>
-      </w:r>
-    </w:p>
-    <w:p>
-      <w:pPr>
-        <w:pStyle w:val="NoSpacing"/>
-        <w:ind w:left="1440"/>
-      </w:pPr>
-      <w:r>
-        <w:t xml:space="preserve">Create script to handle </w:t>
-      </w:r>
-      <w:r>
-        <w:t>the repair of damaged deck through use of wood</w:t>
-      </w:r>
-      <w:r>
-        <w:t>.</w:t>
-      </w:r>
-      <w:r>
-        <w:t xml:space="preserve"> </w:t>
-      </w:r>
-      <w:r>
-        <w:t>Upload to repository.</w:t>
-      </w:r>
+      <w:bookmarkStart w:id="0" w:name="_GoBack"/>
+      <w:r>
+        <w:t>Create script to handle the repair of damaged deck through use of wood. Upload to repository.</w:t>
+      </w:r>
+      <w:bookmarkEnd w:id="0"/>
     </w:p>
     <w:sectPr>
       <w:pgSz w:w="12240" w:h="15840"/>

</xml_diff>